<commit_message>
new fixtures for testing `server/lib/convert-article.js`
</commit_message>
<xml_diff>
--- a/test/fixtures/article.docx
+++ b/test/fixtures/article.docx
@@ -17,6 +17,73 @@
         <w:pStyle w:val="FirstParagraph"/>
       </w:pPr>
       <w:r>
+        <w:t xml:space="preserve">23 May 2017</w:t>
+      </w:r>
+    </w:p>
+    <w:p>
+      <w:pPr>
+        <w:pStyle w:val="BodyText"/>
+      </w:pPr>
+      <w:r>
+        <w:rPr>
+          <w:b/>
+        </w:rPr>
+        <w:t xml:space="preserve">Yuan Yang in Wuzhen</w:t>
+      </w:r>
+    </w:p>
+    <w:p>
+      <w:pPr>
+        <w:pStyle w:val="BodyText"/>
+      </w:pPr>
+      <w:r>
+        <w:rPr>
+          <w:b/>
+        </w:rPr>
+        <w:t xml:space="preserve">Source: FT.com</w:t>
+      </w:r>
+    </w:p>
+    <w:p>
+      <w:pPr>
+        <w:pStyle w:val="BodyText"/>
+      </w:pPr>
+      <w:r>
+        <w:rPr>
+          <w:b/>
+        </w:rPr>
+        <w:t xml:space="preserve">Word count: 493</w:t>
+      </w:r>
+    </w:p>
+    <w:p>
+      <w:pPr>
+        <w:pStyle w:val="BodyText"/>
+      </w:pPr>
+      <w:r>
+        <w:rPr>
+          <w:b/>
+        </w:rPr>
+        <w:t xml:space="preserve">Link To FT.com:</w:t>
+      </w:r>
+      <w:r>
+        <w:rPr>
+          <w:b/>
+        </w:rPr>
+        <w:t xml:space="preserve"> </w:t>
+      </w:r>
+      <w:hyperlink r:id="rId22">
+        <w:r>
+          <w:rPr>
+            <w:rStyle w:val="Hyperlink"/>
+            <w:b/>
+          </w:rPr>
+          <w:t xml:space="preserve">http://www.ft.com/cms/s/b59dff10-3f7e-11e7-9d56-25f963e998b2.html</w:t>
+        </w:r>
+      </w:hyperlink>
+    </w:p>
+    <w:p>
+      <w:pPr>
+        <w:pStyle w:val="BodyText"/>
+      </w:pPr>
+      <w:r>
         <w:t xml:space="preserve">Google is turning to its prowess in artificial intelligence in its latest charm offensive in China, seeking to appeal to fans of the complex board game Go and party officials in the country where its search engine remains blocked.</w:t>
       </w:r>
     </w:p>
@@ -25,91 +92,31 @@
         <w:pStyle w:val="BodyText"/>
       </w:pPr>
       <w:r>
-        <w:t xml:space="preserve">The US group’s</w:t>
-      </w:r>
-      <w:r>
-        <w:t xml:space="preserve"> </w:t>
-      </w:r>
-      <w:r>
-        <w:t xml:space="preserve">AlphaGo computer program</w:t>
-      </w:r>
-      <w:r>
-        <w:t xml:space="preserve"> </w:t>
-      </w:r>
-      <w:r>
-        <w:t xml:space="preserve">beat Ke Jie, 19, the world champion player of the complicated ancient game developed in China, in the surprisingly short first match of a three-game series.</w:t>
-      </w:r>
-    </w:p>
-    <w:p>
-      <w:pPr>
-        <w:pStyle w:val="BodyText"/>
-      </w:pPr>
-      <w:r>
-        <w:t xml:space="preserve">Last year, AlphaGo, a program developed by DeepMind, a London start-up acquired by Google in 2014, sealed a landmark achievement for AI when it </w:t>
-      </w:r>
-      <w:r>
-        <w:t xml:space="preserve"> </w:t>
-      </w:r>
-      <w:r>
-        <w:t xml:space="preserve">defeated Lee Se-dol of South Korea</w:t>
-      </w:r>
-      <w:r>
-        <w:t xml:space="preserve"> </w:t>
-      </w:r>
-      <w:r>
-        <w:t xml:space="preserve">. The victory was the first time a computer had beaten the world champion.</w:t>
-      </w:r>
-    </w:p>
-    <w:p>
-      <w:pPr>
-        <w:pStyle w:val="BodyText"/>
-      </w:pPr>
-      <w:r>
-        <w:t xml:space="preserve">Eric Schmidt, chairman of</w:t>
-      </w:r>
-      <w:r>
-        <w:t xml:space="preserve"> </w:t>
-      </w:r>
-      <w:r>
-        <w:t xml:space="preserve">Alphabet</w:t>
-      </w:r>
-      <w:r>
-        <w:t xml:space="preserve"> </w:t>
-      </w:r>
-      <w:r>
-        <w:t xml:space="preserve">, Google’s parent, kicked off the five-day Go tournament and AI summit in Wuzhen, near Shanghai, on Tuesday alongside officials from the Communist party and central government. The tournament is Google’s biggest public event in partnership with the government since its</w:t>
-      </w:r>
-      <w:r>
-        <w:t xml:space="preserve"> </w:t>
-      </w:r>
-      <w:r>
-        <w:t xml:space="preserve">search engine was frozen out of the country seven years ago</w:t>
-      </w:r>
-      <w:r>
-        <w:t xml:space="preserve"> </w:t>
-      </w:r>
-      <w:r>
-        <w:t xml:space="preserve">.</w:t>
-      </w:r>
-    </w:p>
-    <w:p>
-      <w:pPr>
-        <w:pStyle w:val="BodyText"/>
-      </w:pPr>
-      <w:r>
-        <w:t xml:space="preserve">Over the past year, AlphaGo has become one of Google’s best-known brands in China, where Go was invented 3,000 years ago. The country has hundreds of millions of Go fans and a “big interest in AI at a grassroots level”, notes</w:t>
-      </w:r>
-      <w:r>
-        <w:t xml:space="preserve"> </w:t>
-      </w:r>
-      <w:r>
-        <w:t xml:space="preserve">Demis Hassabis</w:t>
-      </w:r>
-      <w:r>
-        <w:t xml:space="preserve"> </w:t>
-      </w:r>
-      <w:r>
-        <w:t xml:space="preserve">, co-founder of DeepMind.</w:t>
+        <w:t xml:space="preserve">The US group’s AlphaGo computer program beat Ke Jie, 19, the world champion player of the complicated ancient game developed in China, in the surprisingly short first match of a three-game series.</w:t>
+      </w:r>
+    </w:p>
+    <w:p>
+      <w:pPr>
+        <w:pStyle w:val="BodyText"/>
+      </w:pPr>
+      <w:r>
+        <w:t xml:space="preserve">Last year, AlphaGo, a program developed by DeepMind, a London start-up acquired by Google in 2014, sealed a landmark achievement for AI when it defeated Lee Se-dol of South Korea. The victory was the first time a computer had beaten the world champion.</w:t>
+      </w:r>
+    </w:p>
+    <w:p>
+      <w:pPr>
+        <w:pStyle w:val="BodyText"/>
+      </w:pPr>
+      <w:r>
+        <w:t xml:space="preserve">Eric Schmidt, chairman of Alphabet, Google’s parent, kicked off the five-day Go tournament and AI summit in Wuzhen, near Shanghai, on Tuesday alongside officials from the Communist party and central government. The tournament is Google’s biggest public event in partnership with the government since its search engine was frozen out of the country seven years ago.</w:t>
+      </w:r>
+    </w:p>
+    <w:p>
+      <w:pPr>
+        <w:pStyle w:val="BodyText"/>
+      </w:pPr>
+      <w:r>
+        <w:t xml:space="preserve">Over the past year, AlphaGo has become one of Google’s best-known brands in China, where Go was invented 3,000 years ago. The country has hundreds of millions of Go fans and a “big interest in AI at a grassroots level”, notes Demis Hassabis, co-founder of DeepMind.</w:t>
       </w:r>
     </w:p>
     <w:p>
@@ -173,19 +180,7 @@
         <w:pStyle w:val="BodyText"/>
       </w:pPr>
       <w:r>
-        <w:t xml:space="preserve">A senior official involved in discussions with the company told the Financial Times that the country’s</w:t>
-      </w:r>
-      <w:r>
-        <w:t xml:space="preserve"> </w:t>
-      </w:r>
-      <w:r>
-        <w:t xml:space="preserve">relationship with the US business is improving</w:t>
-      </w:r>
-      <w:r>
-        <w:t xml:space="preserve"> </w:t>
-      </w:r>
-      <w:r>
-        <w:t xml:space="preserve">.</w:t>
+        <w:t xml:space="preserve">A senior official involved in discussions with the company told the Financial Times that the country’s relationship with the US business is improving.</w:t>
       </w:r>
     </w:p>
     <w:p>
@@ -201,7 +196,26 @@
         <w:pStyle w:val="BodyText"/>
       </w:pPr>
       <w:r>
+        <w:rPr>
+          <w:i/>
+        </w:rPr>
         <w:t xml:space="preserve">Additional reporting by Yingzhi Yang</w:t>
+      </w:r>
+    </w:p>
+    <w:p>
+      <w:pPr>
+        <w:pStyle w:val="BodyText"/>
+      </w:pPr>
+      <w:r>
+        <w:t xml:space="preserve">Copyright The Financial Times Limited 2017</w:t>
+      </w:r>
+    </w:p>
+    <w:p>
+      <w:pPr>
+        <w:pStyle w:val="BodyText"/>
+      </w:pPr>
+      <w:r>
+        <w:t xml:space="preserve">© 2017 The Financial Times Ltd. All rights reserved. Please do not cut and paste FT articles and redistribute by email or post to the web.</w:t>
       </w:r>
     </w:p>
     <w:sectPr/>
@@ -312,7 +326,7 @@
     </w:lvl>
   </w:abstractNum>
   <w:abstractNum w:abstractNumId="990">
-    <w:nsid w:val="e4bee6ec"/>
+    <w:nsid w:val="3e083f85"/>
     <w:multiLevelType w:val="multilevel"/>
     <w:lvl w:ilvl="0">
       <w:numFmt w:val="bullet"/>

</xml_diff>